<commit_message>
eventos e arquivos sistema
</commit_message>
<xml_diff>
--- a/uploads/Proposta/PropostaFRUIT 2026_FRUIT ATTRACTION_.docx
+++ b/uploads/Proposta/PropostaFRUIT 2026_FRUIT ATTRACTION_.docx
@@ -988,7 +988,7 @@
           <w:sz w:val="24"/>
           <w:szCs w:val="24"/>
         </w:rPr>
-        <w:t xml:space="preserve">• 1 Coordenador De Atendimento - EscritóRio Ja, (OPERACIONAL), 1 Diária(s), de: 19/03/2026 até: 19/03/2026</w:t>
+        <w:t xml:space="preserve">• 1 Coordenador Operacional 1, (PRÉ EVENTO), 1 Diária(s), de: 19/03/2026 até: 19/03/2026</w:t>
       </w:r>
     </w:p>
     <w:p>
@@ -1048,7 +1048,7 @@
           <w:sz w:val="24"/>
           <w:szCs w:val="24"/>
         </w:rPr>
-        <w:t xml:space="preserve">• 1 Atendente De Caex -Mono, 6 Diária(s), de: 21/03/2026 até: 26/03/2026</w:t>
+        <w:t xml:space="preserve">• 2 Atendente De Caex -Mono, 6 Diária(s), de: 21/03/2026 até: 26/03/2026</w:t>
       </w:r>
     </w:p>
     <w:p>
@@ -1068,7 +1068,7 @@
           <w:sz w:val="24"/>
           <w:szCs w:val="24"/>
         </w:rPr>
-        <w:t xml:space="preserve">• 2 Atendente De Caex -Mono, 6 Diária(s), de: 21/03/2026 até: 26/03/2026</w:t>
+        <w:t xml:space="preserve">• 1 Atendente De Caex -Mono, 6 Diária(s), de: 21/03/2026 até: 26/03/2026</w:t>
       </w:r>
     </w:p>
     <w:p>
@@ -1088,7 +1088,7 @@
           <w:sz w:val="24"/>
           <w:szCs w:val="24"/>
         </w:rPr>
-        <w:t xml:space="preserve">• 1 Coordenador De Caex, 5 Diária(s), de: 16/03/2026 até: 20/03/2026</w:t>
+        <w:t xml:space="preserve">• 1 Coordenador De Caex, 6 Diária(s), de: 21/03/2026 até: 26/03/2026</w:t>
       </w:r>
     </w:p>
     <w:p>
@@ -1108,7 +1108,7 @@
           <w:sz w:val="24"/>
           <w:szCs w:val="24"/>
         </w:rPr>
-        <w:t xml:space="preserve">• 1 Coordenador Operacional 1, 1 Diária(s), de: 19/03/2026 até: 19/03/2026</w:t>
+        <w:t xml:space="preserve">• 1 Coordenador Operacional 1, 7 Diária(s), de: 20/03/2026 até: 26/03/2026</w:t>
       </w:r>
     </w:p>
     <w:p>
@@ -1483,7 +1483,7 @@
           <w:sz w:val="24"/>
           <w:szCs w:val="24"/>
         </w:rPr>
-        <w:t xml:space="preserve">R$ 59.644,50</w:t>
+        <w:t xml:space="preserve">R$ 62.502,22</w:t>
       </w:r>
       <w:r>
         <w:rPr>
@@ -1662,7 +1662,7 @@
           <w:i/>
           <w:iCs/>
         </w:rPr>
-        <w:t xml:space="preserve">18/12/2025</w:t>
+        <w:t xml:space="preserve">05/01/2026</w:t>
       </w:r>
     </w:p>
     <w:p>

</xml_diff>